<commit_message>
Adicionando arquivos restantes e reunindo eles em arquivo principal(incompleto)
</commit_message>
<xml_diff>
--- a/Empreendedorismo/Arq/valores1_4_3.docx
+++ b/Empreendedorismo/Arq/valores1_4_3.docx
@@ -59,9 +59,80 @@
       </w:r>
     </w:p>
     <w:p>
+      <w:pPr>
+        <w:pStyle w:val="PargrafodaLista"/>
+        <w:numPr>
+          <w:ilvl w:val="0"/>
+          <w:numId w:val="1"/>
+        </w:numPr>
+        <w:rPr>
+          <w:rFonts w:ascii="Arial" w:hAnsi="Arial" w:cs="Arial"/>
+        </w:rPr>
+      </w:pPr>
+      <w:r>
+        <w:rPr>
+          <w:rFonts w:ascii="Arial" w:hAnsi="Arial" w:cs="Arial"/>
+        </w:rPr>
+        <w:t>Eficiência</w:t>
+      </w:r>
+    </w:p>
+    <w:p>
+      <w:pPr>
+        <w:pStyle w:val="PargrafodaLista"/>
+        <w:numPr>
+          <w:ilvl w:val="0"/>
+          <w:numId w:val="1"/>
+        </w:numPr>
+        <w:rPr>
+          <w:rFonts w:ascii="Arial" w:hAnsi="Arial" w:cs="Arial"/>
+        </w:rPr>
+      </w:pPr>
+      <w:r>
+        <w:rPr>
+          <w:rFonts w:ascii="Arial" w:hAnsi="Arial" w:cs="Arial"/>
+        </w:rPr>
+        <w:t>Segurança</w:t>
+      </w:r>
+    </w:p>
+    <w:p>
+      <w:pPr>
+        <w:pStyle w:val="PargrafodaLista"/>
+        <w:numPr>
+          <w:ilvl w:val="0"/>
+          <w:numId w:val="1"/>
+        </w:numPr>
+        <w:rPr>
+          <w:rFonts w:ascii="Arial" w:hAnsi="Arial" w:cs="Arial"/>
+        </w:rPr>
+      </w:pPr>
+      <w:r>
+        <w:rPr>
+          <w:rFonts w:ascii="Arial" w:hAnsi="Arial" w:cs="Arial"/>
+        </w:rPr>
+        <w:t>Praticidade e qualidade</w:t>
+      </w:r>
       <w:bookmarkStart w:id="0" w:name="_GoBack"/>
       <w:bookmarkEnd w:id="0"/>
     </w:p>
+    <w:p>
+      <w:pPr>
+        <w:pStyle w:val="PargrafodaLista"/>
+        <w:numPr>
+          <w:ilvl w:val="0"/>
+          <w:numId w:val="1"/>
+        </w:numPr>
+        <w:rPr>
+          <w:rFonts w:ascii="Arial" w:hAnsi="Arial" w:cs="Arial"/>
+        </w:rPr>
+      </w:pPr>
+      <w:r>
+        <w:rPr>
+          <w:rFonts w:ascii="Arial" w:hAnsi="Arial" w:cs="Arial"/>
+        </w:rPr>
+        <w:t>Rapidez</w:t>
+      </w:r>
+    </w:p>
+    <w:p/>
     <w:sectPr>
       <w:pgSz w:w="11906" w:h="16838"/>
       <w:pgMar w:top="1417" w:right="1701" w:bottom="1417" w:left="1701" w:header="708" w:footer="708" w:gutter="0"/>
@@ -74,7 +145,7 @@
 
 <file path=word/numbering.xml><?xml version="1.0" encoding="utf-8"?>
 <w:numbering xmlns:wpc="http://schemas.microsoft.com/office/word/2010/wordprocessingCanvas" xmlns:mc="http://schemas.openxmlformats.org/markup-compatibility/2006" xmlns:o="urn:schemas-microsoft-com:office:office" xmlns:r="http://schemas.openxmlformats.org/officeDocument/2006/relationships" xmlns:m="http://schemas.openxmlformats.org/officeDocument/2006/math" xmlns:v="urn:schemas-microsoft-com:vml" xmlns:wp14="http://schemas.microsoft.com/office/word/2010/wordprocessingDrawing" xmlns:wp="http://schemas.openxmlformats.org/drawingml/2006/wordprocessingDrawing" xmlns:w10="urn:schemas-microsoft-com:office:word" xmlns:w="http://schemas.openxmlformats.org/wordprocessingml/2006/main" xmlns:w14="http://schemas.microsoft.com/office/word/2010/wordml" xmlns:w15="http://schemas.microsoft.com/office/word/2012/wordml" xmlns:wpg="http://schemas.microsoft.com/office/word/2010/wordprocessingGroup" xmlns:wpi="http://schemas.microsoft.com/office/word/2010/wordprocessingInk" xmlns:wne="http://schemas.microsoft.com/office/word/2006/wordml" xmlns:wps="http://schemas.microsoft.com/office/word/2010/wordprocessingShape" mc:Ignorable="w14 w15 wp14">
-  <w:abstractNum w:abstractNumId="0">
+  <w:abstractNum w:abstractNumId="0" w15:restartNumberingAfterBreak="0">
     <w:nsid w:val="0A674723"/>
     <w:multiLevelType w:val="hybridMultilevel"/>
     <w:tmpl w:val="7876C4DA"/>

</xml_diff>